<commit_message>
Arrumando o documento personas e atualizando formulario
</commit_message>
<xml_diff>
--- a/informacoes e formulario.docx
+++ b/informacoes e formulario.docx
@@ -155,6 +155,50 @@
           <w:szCs w:val="28"/>
         </w:rPr>
         <w:t>RG:</w:t>
+      </w:r>
+    </w:p>
+    <w:p>
+      <w:pPr>
+        <w:pStyle w:val="PargrafodaLista"/>
+        <w:numPr>
+          <w:ilvl w:val="0"/>
+          <w:numId w:val="1"/>
+        </w:numPr>
+        <w:rPr>
+          <w:rFonts w:ascii="Arial" w:hAnsi="Arial" w:cs="Arial"/>
+          <w:sz w:val="28"/>
+          <w:szCs w:val="28"/>
+        </w:rPr>
+      </w:pPr>
+      <w:r>
+        <w:rPr>
+          <w:rFonts w:ascii="Arial" w:hAnsi="Arial" w:cs="Arial"/>
+          <w:sz w:val="28"/>
+          <w:szCs w:val="28"/>
+        </w:rPr>
+        <w:t>Sexo:</w:t>
+      </w:r>
+    </w:p>
+    <w:p>
+      <w:pPr>
+        <w:pStyle w:val="PargrafodaLista"/>
+        <w:numPr>
+          <w:ilvl w:val="0"/>
+          <w:numId w:val="1"/>
+        </w:numPr>
+        <w:rPr>
+          <w:rFonts w:ascii="Arial" w:hAnsi="Arial" w:cs="Arial"/>
+          <w:sz w:val="28"/>
+          <w:szCs w:val="28"/>
+        </w:rPr>
+      </w:pPr>
+      <w:r>
+        <w:rPr>
+          <w:rFonts w:ascii="Arial" w:hAnsi="Arial" w:cs="Arial"/>
+          <w:sz w:val="28"/>
+          <w:szCs w:val="28"/>
+        </w:rPr>
+        <w:t>Telefone:</w:t>
       </w:r>
       <w:bookmarkStart w:id="0" w:name="_GoBack"/>
       <w:bookmarkEnd w:id="0"/>

</xml_diff>